<commit_message>
general changes, before deleting training and products code
</commit_message>
<xml_diff>
--- a/dev/_materialy/Mata węchowa.docx
+++ b/dev/_materialy/Mata węchowa.docx
@@ -1,631 +1,438 @@
 
 <file path=word/document.xml><?xml version="1.0" encoding="utf-8"?>
-<w:document xmlns:wpc="http://schemas.microsoft.com/office/word/2010/wordprocessingCanvas" xmlns:mc="http://schemas.openxmlformats.org/markup-compatibility/2006" xmlns:o="urn:schemas-microsoft-com:office:office" xmlns:r="http://schemas.openxmlformats.org/officeDocument/2006/relationships" xmlns:m="http://schemas.openxmlformats.org/officeDocument/2006/math" xmlns:v="urn:schemas-microsoft-com:vml" xmlns:wp14="http://schemas.microsoft.com/office/word/2010/wordprocessingDrawing" xmlns:wp="http://schemas.openxmlformats.org/drawingml/2006/wordprocessingDrawing" xmlns:w10="urn:schemas-microsoft-com:office:word" xmlns:w="http://schemas.openxmlformats.org/wordprocessingml/2006/main" xmlns:w14="http://schemas.microsoft.com/office/word/2010/wordml" xmlns:w15="http://schemas.microsoft.com/office/word/2012/wordml" xmlns:wpg="http://schemas.microsoft.com/office/word/2010/wordprocessingGroup" xmlns:wpi="http://schemas.microsoft.com/office/word/2010/wordprocessingInk" xmlns:wne="http://schemas.microsoft.com/office/word/2006/wordml" xmlns:wps="http://schemas.microsoft.com/office/word/2010/wordprocessingShape" mc:Ignorable="w14 w15 wp14">
+<w:document xmlns:wpc="http://schemas.microsoft.com/office/word/2010/wordprocessingCanvas" xmlns:cx="http://schemas.microsoft.com/office/drawing/2014/chartex" xmlns:cx1="http://schemas.microsoft.com/office/drawing/2015/9/8/chartex" xmlns:mc="http://schemas.openxmlformats.org/markup-compatibility/2006" xmlns:o="urn:schemas-microsoft-com:office:office" xmlns:r="http://schemas.openxmlformats.org/officeDocument/2006/relationships" xmlns:m="http://schemas.openxmlformats.org/officeDocument/2006/math" xmlns:v="urn:schemas-microsoft-com:vml" xmlns:wp14="http://schemas.microsoft.com/office/word/2010/wordprocessingDrawing" xmlns:wp="http://schemas.openxmlformats.org/drawingml/2006/wordprocessingDrawing" xmlns:w10="urn:schemas-microsoft-com:office:word" xmlns:w="http://schemas.openxmlformats.org/wordprocessingml/2006/main" xmlns:w14="http://schemas.microsoft.com/office/word/2010/wordml" xmlns:w15="http://schemas.microsoft.com/office/word/2012/wordml" xmlns:w16se="http://schemas.microsoft.com/office/word/2015/wordml/symex" xmlns:wpg="http://schemas.microsoft.com/office/word/2010/wordprocessingGroup" xmlns:wpi="http://schemas.microsoft.com/office/word/2010/wordprocessingInk" xmlns:wne="http://schemas.microsoft.com/office/word/2006/wordml" xmlns:wps="http://schemas.microsoft.com/office/word/2010/wordprocessingShape" mc:Ignorable="w14 w15 w16se wp14">
   <w:body>
     <w:p>
       <w:pPr>
         <w:spacing w:after="0" w:line="276" w:lineRule="auto"/>
         <w:jc w:val="both"/>
       </w:pPr>
-      <w:r>
-        <w:t>Nazywam się Ewa Jabłońska. Jestem behawiorystą COAPE oraz certyfikowanym instruktorem szkolenia psów.</w:t>
-      </w:r>
-      <w:r>
-        <w:t xml:space="preserve"> Głównie</w:t>
-      </w:r>
-      <w:r>
-        <w:t xml:space="preserve"> prowadzę szkolenia indywidualne oraz</w:t>
+    </w:p>
+    <w:p>
+      <w:pPr>
+        <w:spacing w:after="0" w:line="276" w:lineRule="auto"/>
+        <w:jc w:val="both"/>
+      </w:pPr>
+      <w:r>
+        <w:t xml:space="preserve">Mata węchowa – </w:t>
+      </w:r>
+      <w:r>
+        <w:t xml:space="preserve">główny </w:t>
+      </w:r>
+      <w:r>
+        <w:t xml:space="preserve">produkt </w:t>
       </w:r>
       <w:r>
         <w:t xml:space="preserve"> </w:t>
       </w:r>
       <w:r>
-        <w:t>terapi</w:t>
-      </w:r>
-      <w:r>
-        <w:t>e w zaburzeniach</w:t>
-      </w:r>
-      <w:r>
-        <w:t xml:space="preserve"> zachowania </w:t>
-      </w:r>
-      <w:r>
-        <w:t xml:space="preserve">u </w:t>
-      </w:r>
-      <w:r>
-        <w:t>psów i</w:t>
-      </w:r>
-      <w:r>
-        <w:t> </w:t>
-      </w:r>
-      <w:r>
-        <w:t xml:space="preserve">kotów. </w:t>
-      </w:r>
-    </w:p>
-    <w:p>
-      <w:pPr>
-        <w:spacing w:after="0" w:line="276" w:lineRule="auto"/>
-        <w:jc w:val="both"/>
-      </w:pPr>
-      <w:r>
-        <w:t>N</w:t>
-      </w:r>
-      <w:r>
-        <w:t>a co dzień</w:t>
-      </w:r>
-      <w:r>
-        <w:t>, w mojej praktyce związanej z terapią i szkoleniami,</w:t>
-      </w:r>
+        <w:t xml:space="preserve">mojego </w:t>
+      </w:r>
+      <w:r>
+        <w:t xml:space="preserve">ośrodka. </w:t>
+      </w:r>
+    </w:p>
+    <w:p>
+      <w:pPr>
+        <w:spacing w:after="0" w:line="276" w:lineRule="auto"/>
+        <w:jc w:val="both"/>
+      </w:pPr>
       <w:r>
         <w:t xml:space="preserve"> </w:t>
       </w:r>
-      <w:r>
-        <w:t>brakuje</w:t>
-      </w:r>
-      <w:r>
-        <w:t xml:space="preserve"> </w:t>
-      </w:r>
-      <w:r>
-        <w:t xml:space="preserve">mi </w:t>
-      </w:r>
-      <w:r>
-        <w:t>odpowiednich</w:t>
-      </w:r>
-      <w:r>
-        <w:t xml:space="preserve"> gadżetów, </w:t>
-      </w:r>
-      <w:r>
-        <w:t>które pomogły</w:t>
-      </w:r>
-      <w:r>
-        <w:t>by mi</w:t>
-      </w:r>
-      <w:r>
-        <w:t xml:space="preserve"> wzmocni</w:t>
-      </w:r>
-      <w:r>
-        <w:t>ć, proponowane</w:t>
-      </w:r>
-      <w:r>
-        <w:t xml:space="preserve"> </w:t>
-      </w:r>
-      <w:r>
-        <w:t xml:space="preserve">przeze mnie </w:t>
-      </w:r>
-      <w:r>
-        <w:t>terapie behawioralne</w:t>
-      </w:r>
-      <w:r>
-        <w:t xml:space="preserve"> zwierząt</w:t>
+    </w:p>
+    <w:p>
+      <w:pPr>
+        <w:spacing w:after="0" w:line="276" w:lineRule="auto"/>
+        <w:jc w:val="both"/>
+      </w:pPr>
+      <w:r>
+        <w:t>O</w:t>
+      </w:r>
+      <w:r>
+        <w:t>pis produktu</w:t>
       </w:r>
       <w:r>
         <w:t>.</w:t>
       </w:r>
-      <w:r>
-        <w:t xml:space="preserve"> Stąd też biorą się pomysły na autorskie pomoce szkoleniowe i terapeutyczne dla moich podopiecznych. </w:t>
-      </w:r>
-    </w:p>
-    <w:p>
-      <w:pPr>
-        <w:spacing w:after="0" w:line="276" w:lineRule="auto"/>
-        <w:jc w:val="both"/>
-      </w:pPr>
-      <w:r>
-        <w:t>A</w:t>
-      </w:r>
-      <w:r>
-        <w:t>kcesoria które proponuję,</w:t>
-      </w:r>
-      <w:r>
-        <w:t xml:space="preserve"> są </w:t>
-      </w:r>
-      <w:r>
-        <w:t xml:space="preserve">skrupulatnie i </w:t>
-      </w:r>
-      <w:r>
-        <w:t>gruntownie</w:t>
-      </w:r>
-      <w:r>
-        <w:t xml:space="preserve"> </w:t>
-      </w:r>
-      <w:r>
-        <w:t xml:space="preserve">przeze mnie </w:t>
-      </w:r>
-      <w:r>
-        <w:t>przemyślane.</w:t>
-      </w:r>
-      <w:r>
-        <w:t xml:space="preserve"> </w:t>
-      </w:r>
-      <w:r>
-        <w:t>Ich p</w:t>
-      </w:r>
-      <w:r>
-        <w:t xml:space="preserve">rototypy najpierw testuję </w:t>
-      </w:r>
-      <w:r>
-        <w:t xml:space="preserve">z moimi </w:t>
-      </w:r>
-      <w:r>
-        <w:t xml:space="preserve">zwierzętami (sama posiadam 5 psów i 2 koty różnych ras i </w:t>
-      </w:r>
-      <w:r>
-        <w:t>„</w:t>
-      </w:r>
-      <w:proofErr w:type="spellStart"/>
-      <w:r>
-        <w:t>bezras</w:t>
-      </w:r>
-      <w:proofErr w:type="spellEnd"/>
-      <w:r>
-        <w:t xml:space="preserve">” ;-) </w:t>
+    </w:p>
+    <w:p>
+      <w:pPr>
+        <w:spacing w:after="0" w:line="276" w:lineRule="auto"/>
+        <w:jc w:val="both"/>
+        <w:rPr>
+          <w:rFonts w:ascii="Arial" w:hAnsi="Arial" w:cs="Arial"/>
+          <w:color w:val="000000"/>
+          <w:sz w:val="20"/>
+          <w:szCs w:val="20"/>
+          <w:shd w:val="clear" w:color="auto" w:fill="FFFFFF"/>
+        </w:rPr>
+      </w:pPr>
+      <w:r>
+        <w:rPr>
+          <w:rFonts w:ascii="Arial" w:hAnsi="Arial" w:cs="Arial"/>
+          <w:color w:val="000000"/>
+          <w:sz w:val="20"/>
+          <w:szCs w:val="20"/>
+          <w:shd w:val="clear" w:color="auto" w:fill="FFFFFF"/>
+        </w:rPr>
+        <w:t>Matę węchową o wym</w:t>
+      </w:r>
+      <w:r>
+        <w:rPr>
+          <w:rFonts w:ascii="Arial" w:hAnsi="Arial" w:cs="Arial"/>
+          <w:color w:val="000000"/>
+          <w:sz w:val="20"/>
+          <w:szCs w:val="20"/>
+          <w:shd w:val="clear" w:color="auto" w:fill="FFFFFF"/>
+        </w:rPr>
+        <w:t>iarach 40 cm na 60 cm tworzy 231</w:t>
+      </w:r>
+      <w:r>
+        <w:rPr>
+          <w:rFonts w:ascii="Arial" w:hAnsi="Arial" w:cs="Arial"/>
+          <w:color w:val="000000"/>
+          <w:sz w:val="20"/>
+          <w:szCs w:val="20"/>
+          <w:shd w:val="clear" w:color="auto" w:fill="FFFFFF"/>
+        </w:rPr>
+        <w:t xml:space="preserve"> pasków z polaru</w:t>
+      </w:r>
+      <w:r>
+        <w:rPr>
+          <w:rFonts w:ascii="Arial" w:hAnsi="Arial" w:cs="Arial"/>
+          <w:color w:val="000000"/>
+          <w:sz w:val="20"/>
+          <w:szCs w:val="20"/>
+          <w:shd w:val="clear" w:color="auto" w:fill="FFFFFF"/>
+        </w:rPr>
+        <w:t>,</w:t>
+      </w:r>
+      <w:r>
+        <w:rPr>
+          <w:rFonts w:ascii="Arial" w:hAnsi="Arial" w:cs="Arial"/>
+          <w:color w:val="000000"/>
+          <w:sz w:val="20"/>
+          <w:szCs w:val="20"/>
+          <w:shd w:val="clear" w:color="auto" w:fill="FFFFFF"/>
+        </w:rPr>
+        <w:t xml:space="preserve"> które </w:t>
+      </w:r>
+      <w:r>
+        <w:rPr>
+          <w:rFonts w:ascii="Arial" w:hAnsi="Arial" w:cs="Arial"/>
+          <w:color w:val="000000"/>
+          <w:sz w:val="20"/>
+          <w:szCs w:val="20"/>
+          <w:shd w:val="clear" w:color="auto" w:fill="FFFFFF"/>
+        </w:rPr>
+        <w:t xml:space="preserve">przyszyte </w:t>
+      </w:r>
+      <w:r>
+        <w:rPr>
+          <w:rFonts w:ascii="Arial" w:hAnsi="Arial" w:cs="Arial"/>
+          <w:color w:val="000000"/>
+          <w:sz w:val="20"/>
+          <w:szCs w:val="20"/>
+          <w:shd w:val="clear" w:color="auto" w:fill="FFFFFF"/>
+        </w:rPr>
+        <w:t xml:space="preserve">są </w:t>
+      </w:r>
+      <w:r>
+        <w:rPr>
+          <w:rFonts w:ascii="Arial" w:hAnsi="Arial" w:cs="Arial"/>
+          <w:color w:val="000000"/>
+          <w:sz w:val="20"/>
+          <w:szCs w:val="20"/>
+          <w:shd w:val="clear" w:color="auto" w:fill="FFFFFF"/>
+        </w:rPr>
+        <w:t>do podstawy. Ta z kolei przypinana jest na zatrzaski do mocnej, antypoślizgowej wykładziny</w:t>
+      </w:r>
+      <w:r>
+        <w:rPr>
+          <w:rFonts w:ascii="Arial" w:hAnsi="Arial" w:cs="Arial"/>
+          <w:color w:val="000000"/>
+          <w:sz w:val="20"/>
+          <w:szCs w:val="20"/>
+          <w:shd w:val="clear" w:color="auto" w:fill="FFFFFF"/>
+        </w:rPr>
+        <w:t>,</w:t>
+      </w:r>
+      <w:r>
+        <w:rPr>
+          <w:rFonts w:ascii="Arial" w:hAnsi="Arial" w:cs="Arial"/>
+          <w:color w:val="000000"/>
+          <w:sz w:val="20"/>
+          <w:szCs w:val="20"/>
+          <w:shd w:val="clear" w:color="auto" w:fill="FFFFFF"/>
+        </w:rPr>
+        <w:t xml:space="preserve"> dzięki czemu mata </w:t>
+      </w:r>
+      <w:r>
+        <w:rPr>
+          <w:rFonts w:ascii="Arial" w:hAnsi="Arial" w:cs="Arial"/>
+          <w:color w:val="000000"/>
+          <w:sz w:val="20"/>
+          <w:szCs w:val="20"/>
+          <w:shd w:val="clear" w:color="auto" w:fill="FFFFFF"/>
+        </w:rPr>
+        <w:t xml:space="preserve">się </w:t>
+      </w:r>
+      <w:r>
+        <w:rPr>
+          <w:rFonts w:ascii="Arial" w:hAnsi="Arial" w:cs="Arial"/>
+          <w:color w:val="000000"/>
+          <w:sz w:val="20"/>
+          <w:szCs w:val="20"/>
+          <w:shd w:val="clear" w:color="auto" w:fill="FFFFFF"/>
+        </w:rPr>
+        <w:t>nie ślizga po podłodze podczas węszenia</w:t>
+      </w:r>
+      <w:r>
+        <w:rPr>
+          <w:rFonts w:ascii="Arial" w:hAnsi="Arial" w:cs="Arial"/>
+          <w:color w:val="000000"/>
+          <w:sz w:val="20"/>
+          <w:szCs w:val="20"/>
+          <w:shd w:val="clear" w:color="auto" w:fill="FFFFFF"/>
+        </w:rPr>
+        <w:t xml:space="preserve"> przez psa</w:t>
+      </w:r>
+      <w:r>
+        <w:rPr>
+          <w:rFonts w:ascii="Arial" w:hAnsi="Arial" w:cs="Arial"/>
+          <w:color w:val="000000"/>
+          <w:sz w:val="20"/>
+          <w:szCs w:val="20"/>
+          <w:shd w:val="clear" w:color="auto" w:fill="FFFFFF"/>
+        </w:rPr>
+        <w:t xml:space="preserve">). </w:t>
+      </w:r>
+    </w:p>
+    <w:p>
+      <w:pPr>
+        <w:spacing w:after="0" w:line="276" w:lineRule="auto"/>
+        <w:jc w:val="both"/>
+        <w:rPr>
+          <w:rFonts w:ascii="Arial" w:hAnsi="Arial" w:cs="Arial"/>
+          <w:color w:val="000000"/>
+          <w:sz w:val="20"/>
+          <w:szCs w:val="20"/>
+          <w:shd w:val="clear" w:color="auto" w:fill="FFFFFF"/>
+        </w:rPr>
+      </w:pPr>
+      <w:r>
+        <w:rPr>
+          <w:rFonts w:ascii="Arial" w:hAnsi="Arial" w:cs="Arial"/>
+          <w:color w:val="000000"/>
+          <w:sz w:val="20"/>
+          <w:szCs w:val="20"/>
+          <w:shd w:val="clear" w:color="auto" w:fill="FFFFFF"/>
+        </w:rPr>
+        <w:t>Górę maty po odpięciu można prać w</w:t>
+      </w:r>
+      <w:r>
+        <w:rPr>
+          <w:rFonts w:ascii="Arial" w:hAnsi="Arial" w:cs="Arial"/>
+          <w:color w:val="000000"/>
+          <w:sz w:val="20"/>
+          <w:szCs w:val="20"/>
+          <w:shd w:val="clear" w:color="auto" w:fill="FFFFFF"/>
+        </w:rPr>
+        <w:t xml:space="preserve"> pralce</w:t>
+      </w:r>
+      <w:r>
+        <w:rPr>
+          <w:rFonts w:ascii="Arial" w:hAnsi="Arial" w:cs="Arial"/>
+          <w:color w:val="000000"/>
+          <w:sz w:val="20"/>
+          <w:szCs w:val="20"/>
+          <w:shd w:val="clear" w:color="auto" w:fill="FFFFFF"/>
+        </w:rPr>
+        <w:t>,</w:t>
+      </w:r>
+      <w:r>
+        <w:rPr>
+          <w:rFonts w:ascii="Arial" w:hAnsi="Arial" w:cs="Arial"/>
+          <w:color w:val="000000"/>
+          <w:sz w:val="20"/>
+          <w:szCs w:val="20"/>
+          <w:shd w:val="clear" w:color="auto" w:fill="FFFFFF"/>
+        </w:rPr>
+        <w:t xml:space="preserve"> co znacznie ułatwia </w:t>
+      </w:r>
+      <w:r>
+        <w:rPr>
+          <w:rFonts w:ascii="Arial" w:hAnsi="Arial" w:cs="Arial"/>
+          <w:color w:val="000000"/>
+          <w:sz w:val="20"/>
+          <w:szCs w:val="20"/>
+          <w:shd w:val="clear" w:color="auto" w:fill="FFFFFF"/>
+        </w:rPr>
+        <w:t xml:space="preserve">utrzymanie </w:t>
+      </w:r>
+      <w:r>
+        <w:rPr>
+          <w:rFonts w:ascii="Arial" w:hAnsi="Arial" w:cs="Arial"/>
+          <w:color w:val="000000"/>
+          <w:sz w:val="20"/>
+          <w:szCs w:val="20"/>
+          <w:shd w:val="clear" w:color="auto" w:fill="FFFFFF"/>
+        </w:rPr>
+        <w:t xml:space="preserve">jej </w:t>
+      </w:r>
+      <w:r>
+        <w:rPr>
+          <w:rFonts w:ascii="Arial" w:hAnsi="Arial" w:cs="Arial"/>
+          <w:color w:val="000000"/>
+          <w:sz w:val="20"/>
+          <w:szCs w:val="20"/>
+          <w:shd w:val="clear" w:color="auto" w:fill="FFFFFF"/>
+        </w:rPr>
+        <w:t xml:space="preserve">w czystości (zwłaszcza jeśli używa się tego gadżetu </w:t>
       </w:r>
       <w:bookmarkStart w:id="0" w:name="_GoBack"/>
       <w:bookmarkEnd w:id="0"/>
       <w:r>
-        <w:t>)</w:t>
-      </w:r>
-      <w:r>
-        <w:t>,</w:t>
-      </w:r>
-      <w:r>
-        <w:t xml:space="preserve"> a następnie używam ich podczas prowadzonych przeze mnie zajęć </w:t>
-      </w:r>
-      <w:r>
-        <w:t xml:space="preserve">. Zdobyte  </w:t>
-      </w:r>
-      <w:r>
-        <w:t xml:space="preserve">doświadczenie </w:t>
-      </w:r>
-      <w:r>
-        <w:t xml:space="preserve">pozwala mi </w:t>
-      </w:r>
-      <w:r>
-        <w:t xml:space="preserve">udoskonalać je pod względem </w:t>
-      </w:r>
-      <w:r>
-        <w:t>przydatności i ich jakości</w:t>
-      </w:r>
-      <w:r>
-        <w:t xml:space="preserve">. </w:t>
-      </w:r>
-      <w:r>
-        <w:t xml:space="preserve">Nie lubię w tym względzie żadnych kompromisów, więc współpracuję z profesjonalną, dobrze </w:t>
-      </w:r>
-      <w:r>
-        <w:t xml:space="preserve">wyposażoną, pracownią krawiecką, co przekłada się na pewność, że proponowane zabawki i pomoce są naprawdę dobrze wykonane. </w:t>
-      </w:r>
-    </w:p>
-    <w:p>
-      <w:pPr>
-        <w:spacing w:after="0" w:line="276" w:lineRule="auto"/>
-        <w:jc w:val="both"/>
-      </w:pPr>
-    </w:p>
-    <w:p>
-      <w:pPr>
-        <w:spacing w:after="0" w:line="276" w:lineRule="auto"/>
-        <w:jc w:val="both"/>
-      </w:pPr>
-      <w:r>
-        <w:t xml:space="preserve">Mata węchowa – </w:t>
-      </w:r>
-      <w:r>
-        <w:t xml:space="preserve">główny </w:t>
-      </w:r>
-      <w:r>
-        <w:t xml:space="preserve">produkt </w:t>
-      </w:r>
-      <w:r>
+        <w:rPr>
+          <w:rFonts w:ascii="Arial" w:hAnsi="Arial" w:cs="Arial"/>
+          <w:color w:val="000000"/>
+          <w:sz w:val="20"/>
+          <w:szCs w:val="20"/>
+          <w:shd w:val="clear" w:color="auto" w:fill="FFFFFF"/>
+        </w:rPr>
+        <w:t xml:space="preserve">w psich hotelach, pensjonatach, podczas zajęć dogoterapii lub w zajęciach edukacyjnych w placówkach oświatowych). </w:t>
+      </w:r>
+    </w:p>
+    <w:p>
+      <w:pPr>
+        <w:spacing w:after="0" w:line="276" w:lineRule="auto"/>
+        <w:jc w:val="both"/>
+        <w:rPr>
+          <w:rFonts w:ascii="Arial" w:hAnsi="Arial" w:cs="Arial"/>
+          <w:color w:val="000000"/>
+          <w:sz w:val="20"/>
+          <w:szCs w:val="20"/>
+          <w:shd w:val="clear" w:color="auto" w:fill="FFFFFF"/>
+        </w:rPr>
+      </w:pPr>
+      <w:r>
+        <w:rPr>
+          <w:rFonts w:ascii="Arial" w:hAnsi="Arial" w:cs="Arial"/>
+          <w:color w:val="000000"/>
+          <w:sz w:val="20"/>
+          <w:szCs w:val="20"/>
+          <w:shd w:val="clear" w:color="auto" w:fill="FFFFFF"/>
+        </w:rPr>
+        <w:t xml:space="preserve">Jak to działa? </w:t>
+      </w:r>
+    </w:p>
+    <w:p>
+      <w:pPr>
+        <w:spacing w:after="0" w:line="276" w:lineRule="auto"/>
+        <w:jc w:val="both"/>
+        <w:rPr>
+          <w:rFonts w:ascii="Arial" w:hAnsi="Arial" w:cs="Arial"/>
+          <w:color w:val="000000"/>
+          <w:sz w:val="20"/>
+          <w:szCs w:val="20"/>
+          <w:shd w:val="clear" w:color="auto" w:fill="FFFFFF"/>
+        </w:rPr>
+      </w:pPr>
+      <w:r>
+        <w:rPr>
+          <w:rFonts w:ascii="Arial" w:hAnsi="Arial" w:cs="Arial"/>
+          <w:color w:val="000000"/>
+          <w:sz w:val="20"/>
+          <w:szCs w:val="20"/>
+          <w:shd w:val="clear" w:color="auto" w:fill="FFFFFF"/>
+        </w:rPr>
+        <w:t xml:space="preserve">Polarowe paski tworzą rodzaj gęstej „trawy” w której pies musi wyszukać (wywęszyć) wrzucone do niej smakołyki. </w:t>
+      </w:r>
+      <w:r>
+        <w:rPr>
+          <w:rFonts w:ascii="Arial" w:hAnsi="Arial" w:cs="Arial"/>
+          <w:color w:val="000000"/>
+          <w:sz w:val="20"/>
+          <w:szCs w:val="20"/>
+          <w:shd w:val="clear" w:color="auto" w:fill="FFFFFF"/>
+        </w:rPr>
+        <w:t>Aby gadżet spełnił swoją rolę, bardzo ważny jest materiał z jakiego jest zrobiona mata.</w:t>
+      </w:r>
+    </w:p>
+    <w:p>
+      <w:pPr>
+        <w:spacing w:after="0" w:line="276" w:lineRule="auto"/>
+        <w:jc w:val="both"/>
+        <w:rPr>
+          <w:rFonts w:ascii="Arial" w:hAnsi="Arial" w:cs="Arial"/>
+          <w:color w:val="000000"/>
+          <w:sz w:val="20"/>
+          <w:szCs w:val="20"/>
+          <w:shd w:val="clear" w:color="auto" w:fill="FFFFFF"/>
+        </w:rPr>
+      </w:pPr>
+      <w:r>
+        <w:rPr>
+          <w:rFonts w:ascii="Arial" w:hAnsi="Arial" w:cs="Arial"/>
+          <w:color w:val="000000"/>
+          <w:sz w:val="20"/>
+          <w:szCs w:val="20"/>
+          <w:shd w:val="clear" w:color="auto" w:fill="FFFFFF"/>
+        </w:rPr>
+        <w:t>U</w:t>
+      </w:r>
+      <w:r>
+        <w:rPr>
+          <w:rFonts w:ascii="Arial" w:hAnsi="Arial" w:cs="Arial"/>
+          <w:color w:val="000000"/>
+          <w:sz w:val="20"/>
+          <w:szCs w:val="20"/>
+          <w:shd w:val="clear" w:color="auto" w:fill="FFFFFF"/>
+        </w:rPr>
+        <w:t xml:space="preserve">żywamy tylko bardzo dobrej jakości polaru </w:t>
+      </w:r>
+      <w:r>
+        <w:rPr>
+          <w:rFonts w:ascii="Arial" w:hAnsi="Arial" w:cs="Arial"/>
+          <w:color w:val="000000"/>
+          <w:sz w:val="20"/>
+          <w:szCs w:val="20"/>
+          <w:shd w:val="clear" w:color="auto" w:fill="FFFFFF"/>
+        </w:rPr>
+        <w:t xml:space="preserve">obustronnego </w:t>
+      </w:r>
+      <w:r>
+        <w:rPr>
+          <w:rFonts w:ascii="Arial" w:hAnsi="Arial" w:cs="Arial"/>
+          <w:color w:val="000000"/>
+          <w:sz w:val="20"/>
+          <w:szCs w:val="20"/>
+          <w:shd w:val="clear" w:color="auto" w:fill="FFFFFF"/>
+        </w:rPr>
+        <w:t>(o gramaturze 500 i powyżej 500 jednostek)</w:t>
+      </w:r>
+      <w:r>
+        <w:rPr>
+          <w:rFonts w:ascii="Arial" w:hAnsi="Arial" w:cs="Arial"/>
+          <w:color w:val="000000"/>
+          <w:sz w:val="20"/>
+          <w:szCs w:val="20"/>
+          <w:shd w:val="clear" w:color="auto" w:fill="FFFFFF"/>
+        </w:rPr>
+        <w:t>.</w:t>
+      </w:r>
+      <w:r>
+        <w:rPr>
+          <w:rFonts w:ascii="Arial" w:hAnsi="Arial" w:cs="Arial"/>
+          <w:color w:val="000000"/>
+          <w:sz w:val="20"/>
+          <w:szCs w:val="20"/>
+          <w:shd w:val="clear" w:color="auto" w:fill="FFFFFF"/>
+        </w:rPr>
         <w:t xml:space="preserve"> </w:t>
       </w:r>
       <w:r>
-        <w:t xml:space="preserve">mojego </w:t>
-      </w:r>
-      <w:r>
-        <w:t xml:space="preserve">ośrodka. </w:t>
-      </w:r>
-    </w:p>
-    <w:p>
-      <w:pPr>
-        <w:spacing w:after="0" w:line="276" w:lineRule="auto"/>
-        <w:jc w:val="both"/>
-      </w:pPr>
-      <w:r>
-        <w:t xml:space="preserve"> </w:t>
-      </w:r>
-    </w:p>
-    <w:p>
-      <w:pPr>
-        <w:spacing w:after="0" w:line="276" w:lineRule="auto"/>
-        <w:jc w:val="both"/>
-      </w:pPr>
-      <w:r>
-        <w:t>O</w:t>
-      </w:r>
-      <w:r>
-        <w:t>pis produktu</w:t>
-      </w:r>
-      <w:r>
-        <w:t>.</w:t>
-      </w:r>
-    </w:p>
-    <w:p>
-      <w:pPr>
-        <w:spacing w:after="0" w:line="276" w:lineRule="auto"/>
-        <w:jc w:val="both"/>
-        <w:rPr>
-          <w:rFonts w:ascii="Arial" w:hAnsi="Arial" w:cs="Arial"/>
-          <w:color w:val="000000"/>
-          <w:sz w:val="20"/>
-          <w:szCs w:val="20"/>
-          <w:shd w:val="clear" w:color="auto" w:fill="FFFFFF"/>
-        </w:rPr>
-      </w:pPr>
-      <w:r>
-        <w:rPr>
-          <w:rFonts w:ascii="Arial" w:hAnsi="Arial" w:cs="Arial"/>
-          <w:color w:val="000000"/>
-          <w:sz w:val="20"/>
-          <w:szCs w:val="20"/>
-          <w:shd w:val="clear" w:color="auto" w:fill="FFFFFF"/>
-        </w:rPr>
-        <w:t>Matę węchową o wym</w:t>
-      </w:r>
-      <w:r>
-        <w:rPr>
-          <w:rFonts w:ascii="Arial" w:hAnsi="Arial" w:cs="Arial"/>
-          <w:color w:val="000000"/>
-          <w:sz w:val="20"/>
-          <w:szCs w:val="20"/>
-          <w:shd w:val="clear" w:color="auto" w:fill="FFFFFF"/>
-        </w:rPr>
-        <w:t>iarach 40 cm na 60 cm tworzy 231</w:t>
-      </w:r>
-      <w:r>
-        <w:rPr>
-          <w:rFonts w:ascii="Arial" w:hAnsi="Arial" w:cs="Arial"/>
-          <w:color w:val="000000"/>
-          <w:sz w:val="20"/>
-          <w:szCs w:val="20"/>
-          <w:shd w:val="clear" w:color="auto" w:fill="FFFFFF"/>
-        </w:rPr>
-        <w:t xml:space="preserve"> pasków z polaru</w:t>
-      </w:r>
-      <w:r>
-        <w:rPr>
-          <w:rFonts w:ascii="Arial" w:hAnsi="Arial" w:cs="Arial"/>
-          <w:color w:val="000000"/>
-          <w:sz w:val="20"/>
-          <w:szCs w:val="20"/>
-          <w:shd w:val="clear" w:color="auto" w:fill="FFFFFF"/>
-        </w:rPr>
-        <w:t>,</w:t>
-      </w:r>
-      <w:r>
-        <w:rPr>
-          <w:rFonts w:ascii="Arial" w:hAnsi="Arial" w:cs="Arial"/>
-          <w:color w:val="000000"/>
-          <w:sz w:val="20"/>
-          <w:szCs w:val="20"/>
-          <w:shd w:val="clear" w:color="auto" w:fill="FFFFFF"/>
-        </w:rPr>
-        <w:t xml:space="preserve"> które </w:t>
-      </w:r>
-      <w:r>
-        <w:rPr>
-          <w:rFonts w:ascii="Arial" w:hAnsi="Arial" w:cs="Arial"/>
-          <w:color w:val="000000"/>
-          <w:sz w:val="20"/>
-          <w:szCs w:val="20"/>
-          <w:shd w:val="clear" w:color="auto" w:fill="FFFFFF"/>
-        </w:rPr>
-        <w:t xml:space="preserve">przyszyte </w:t>
-      </w:r>
-      <w:r>
-        <w:rPr>
-          <w:rFonts w:ascii="Arial" w:hAnsi="Arial" w:cs="Arial"/>
-          <w:color w:val="000000"/>
-          <w:sz w:val="20"/>
-          <w:szCs w:val="20"/>
-          <w:shd w:val="clear" w:color="auto" w:fill="FFFFFF"/>
-        </w:rPr>
-        <w:t xml:space="preserve">są </w:t>
-      </w:r>
-      <w:r>
-        <w:rPr>
-          <w:rFonts w:ascii="Arial" w:hAnsi="Arial" w:cs="Arial"/>
-          <w:color w:val="000000"/>
-          <w:sz w:val="20"/>
-          <w:szCs w:val="20"/>
-          <w:shd w:val="clear" w:color="auto" w:fill="FFFFFF"/>
-        </w:rPr>
-        <w:t>do podstawy. Ta z kolei przypinana jest na zatrzaski do mocnej, antypoślizgowej wykładziny</w:t>
-      </w:r>
-      <w:r>
-        <w:rPr>
-          <w:rFonts w:ascii="Arial" w:hAnsi="Arial" w:cs="Arial"/>
-          <w:color w:val="000000"/>
-          <w:sz w:val="20"/>
-          <w:szCs w:val="20"/>
-          <w:shd w:val="clear" w:color="auto" w:fill="FFFFFF"/>
-        </w:rPr>
-        <w:t>,</w:t>
-      </w:r>
-      <w:r>
-        <w:rPr>
-          <w:rFonts w:ascii="Arial" w:hAnsi="Arial" w:cs="Arial"/>
-          <w:color w:val="000000"/>
-          <w:sz w:val="20"/>
-          <w:szCs w:val="20"/>
-          <w:shd w:val="clear" w:color="auto" w:fill="FFFFFF"/>
-        </w:rPr>
-        <w:t xml:space="preserve"> dzięki czemu mata </w:t>
-      </w:r>
-      <w:r>
-        <w:rPr>
-          <w:rFonts w:ascii="Arial" w:hAnsi="Arial" w:cs="Arial"/>
-          <w:color w:val="000000"/>
-          <w:sz w:val="20"/>
-          <w:szCs w:val="20"/>
-          <w:shd w:val="clear" w:color="auto" w:fill="FFFFFF"/>
-        </w:rPr>
-        <w:t xml:space="preserve">się </w:t>
-      </w:r>
-      <w:r>
-        <w:rPr>
-          <w:rFonts w:ascii="Arial" w:hAnsi="Arial" w:cs="Arial"/>
-          <w:color w:val="000000"/>
-          <w:sz w:val="20"/>
-          <w:szCs w:val="20"/>
-          <w:shd w:val="clear" w:color="auto" w:fill="FFFFFF"/>
-        </w:rPr>
-        <w:t>nie ślizga po podłodze podczas węszenia</w:t>
-      </w:r>
-      <w:r>
-        <w:rPr>
-          <w:rFonts w:ascii="Arial" w:hAnsi="Arial" w:cs="Arial"/>
-          <w:color w:val="000000"/>
-          <w:sz w:val="20"/>
-          <w:szCs w:val="20"/>
-          <w:shd w:val="clear" w:color="auto" w:fill="FFFFFF"/>
-        </w:rPr>
-        <w:t xml:space="preserve"> przez psa</w:t>
-      </w:r>
-      <w:r>
-        <w:rPr>
-          <w:rFonts w:ascii="Arial" w:hAnsi="Arial" w:cs="Arial"/>
-          <w:color w:val="000000"/>
-          <w:sz w:val="20"/>
-          <w:szCs w:val="20"/>
-          <w:shd w:val="clear" w:color="auto" w:fill="FFFFFF"/>
-        </w:rPr>
-        <w:t xml:space="preserve">). </w:t>
-      </w:r>
-    </w:p>
-    <w:p>
-      <w:pPr>
-        <w:spacing w:after="0" w:line="276" w:lineRule="auto"/>
-        <w:jc w:val="both"/>
-        <w:rPr>
-          <w:rFonts w:ascii="Arial" w:hAnsi="Arial" w:cs="Arial"/>
-          <w:color w:val="000000"/>
-          <w:sz w:val="20"/>
-          <w:szCs w:val="20"/>
-          <w:shd w:val="clear" w:color="auto" w:fill="FFFFFF"/>
-        </w:rPr>
-      </w:pPr>
-      <w:r>
-        <w:rPr>
-          <w:rFonts w:ascii="Arial" w:hAnsi="Arial" w:cs="Arial"/>
-          <w:color w:val="000000"/>
-          <w:sz w:val="20"/>
-          <w:szCs w:val="20"/>
-          <w:shd w:val="clear" w:color="auto" w:fill="FFFFFF"/>
-        </w:rPr>
-        <w:t>Górę maty po odpięciu można prać w</w:t>
-      </w:r>
-      <w:r>
-        <w:rPr>
-          <w:rFonts w:ascii="Arial" w:hAnsi="Arial" w:cs="Arial"/>
-          <w:color w:val="000000"/>
-          <w:sz w:val="20"/>
-          <w:szCs w:val="20"/>
-          <w:shd w:val="clear" w:color="auto" w:fill="FFFFFF"/>
-        </w:rPr>
-        <w:t xml:space="preserve"> pralce</w:t>
-      </w:r>
-      <w:r>
-        <w:rPr>
-          <w:rFonts w:ascii="Arial" w:hAnsi="Arial" w:cs="Arial"/>
-          <w:color w:val="000000"/>
-          <w:sz w:val="20"/>
-          <w:szCs w:val="20"/>
-          <w:shd w:val="clear" w:color="auto" w:fill="FFFFFF"/>
-        </w:rPr>
-        <w:t>,</w:t>
-      </w:r>
-      <w:r>
-        <w:rPr>
-          <w:rFonts w:ascii="Arial" w:hAnsi="Arial" w:cs="Arial"/>
-          <w:color w:val="000000"/>
-          <w:sz w:val="20"/>
-          <w:szCs w:val="20"/>
-          <w:shd w:val="clear" w:color="auto" w:fill="FFFFFF"/>
-        </w:rPr>
-        <w:t xml:space="preserve"> co znacznie ułatwia </w:t>
-      </w:r>
-      <w:r>
-        <w:rPr>
-          <w:rFonts w:ascii="Arial" w:hAnsi="Arial" w:cs="Arial"/>
-          <w:color w:val="000000"/>
-          <w:sz w:val="20"/>
-          <w:szCs w:val="20"/>
-          <w:shd w:val="clear" w:color="auto" w:fill="FFFFFF"/>
-        </w:rPr>
-        <w:t xml:space="preserve">utrzymanie </w:t>
-      </w:r>
-      <w:r>
-        <w:rPr>
-          <w:rFonts w:ascii="Arial" w:hAnsi="Arial" w:cs="Arial"/>
-          <w:color w:val="000000"/>
-          <w:sz w:val="20"/>
-          <w:szCs w:val="20"/>
-          <w:shd w:val="clear" w:color="auto" w:fill="FFFFFF"/>
-        </w:rPr>
-        <w:t xml:space="preserve">jej </w:t>
-      </w:r>
-      <w:r>
-        <w:rPr>
-          <w:rFonts w:ascii="Arial" w:hAnsi="Arial" w:cs="Arial"/>
-          <w:color w:val="000000"/>
-          <w:sz w:val="20"/>
-          <w:szCs w:val="20"/>
-          <w:shd w:val="clear" w:color="auto" w:fill="FFFFFF"/>
-        </w:rPr>
-        <w:t xml:space="preserve">w czystości (zwłaszcza jeśli używa się tego gadżetu w psich hotelach, pensjonatach, podczas zajęć dogoterapii lub w zajęciach edukacyjnych w placówkach oświatowych). </w:t>
-      </w:r>
-    </w:p>
-    <w:p>
-      <w:pPr>
-        <w:spacing w:after="0" w:line="276" w:lineRule="auto"/>
-        <w:jc w:val="both"/>
-        <w:rPr>
-          <w:rFonts w:ascii="Arial" w:hAnsi="Arial" w:cs="Arial"/>
-          <w:color w:val="000000"/>
-          <w:sz w:val="20"/>
-          <w:szCs w:val="20"/>
-          <w:shd w:val="clear" w:color="auto" w:fill="FFFFFF"/>
-        </w:rPr>
-      </w:pPr>
-      <w:r>
-        <w:rPr>
-          <w:rFonts w:ascii="Arial" w:hAnsi="Arial" w:cs="Arial"/>
-          <w:color w:val="000000"/>
-          <w:sz w:val="20"/>
-          <w:szCs w:val="20"/>
-          <w:shd w:val="clear" w:color="auto" w:fill="FFFFFF"/>
-        </w:rPr>
-        <w:t xml:space="preserve">Jak to działa? </w:t>
-      </w:r>
-    </w:p>
-    <w:p>
-      <w:pPr>
-        <w:spacing w:after="0" w:line="276" w:lineRule="auto"/>
-        <w:jc w:val="both"/>
-        <w:rPr>
-          <w:rFonts w:ascii="Arial" w:hAnsi="Arial" w:cs="Arial"/>
-          <w:color w:val="000000"/>
-          <w:sz w:val="20"/>
-          <w:szCs w:val="20"/>
-          <w:shd w:val="clear" w:color="auto" w:fill="FFFFFF"/>
-        </w:rPr>
-      </w:pPr>
-      <w:proofErr w:type="spellStart"/>
-      <w:r>
-        <w:rPr>
-          <w:rFonts w:ascii="Arial" w:hAnsi="Arial" w:cs="Arial"/>
-          <w:color w:val="000000"/>
-          <w:sz w:val="20"/>
-          <w:szCs w:val="20"/>
-          <w:shd w:val="clear" w:color="auto" w:fill="FFFFFF"/>
-        </w:rPr>
-        <w:t>Polarowe</w:t>
-      </w:r>
-      <w:proofErr w:type="spellEnd"/>
-      <w:r>
-        <w:rPr>
-          <w:rFonts w:ascii="Arial" w:hAnsi="Arial" w:cs="Arial"/>
-          <w:color w:val="000000"/>
-          <w:sz w:val="20"/>
-          <w:szCs w:val="20"/>
-          <w:shd w:val="clear" w:color="auto" w:fill="FFFFFF"/>
-        </w:rPr>
-        <w:t xml:space="preserve"> paski tworzą rodzaj gęstej „trawy” w której pies musi wyszukać (wywęszyć) wrzucone do niej smakołyki. </w:t>
-      </w:r>
-      <w:r>
-        <w:rPr>
-          <w:rFonts w:ascii="Arial" w:hAnsi="Arial" w:cs="Arial"/>
-          <w:color w:val="000000"/>
-          <w:sz w:val="20"/>
-          <w:szCs w:val="20"/>
-          <w:shd w:val="clear" w:color="auto" w:fill="FFFFFF"/>
-        </w:rPr>
-        <w:t>Aby gadżet spełnił swoją rolę, bardzo ważny jest materiał z jakiego jest zrobiona mata.</w:t>
-      </w:r>
-    </w:p>
-    <w:p>
-      <w:pPr>
-        <w:spacing w:after="0" w:line="276" w:lineRule="auto"/>
-        <w:jc w:val="both"/>
-        <w:rPr>
-          <w:rFonts w:ascii="Arial" w:hAnsi="Arial" w:cs="Arial"/>
-          <w:color w:val="000000"/>
-          <w:sz w:val="20"/>
-          <w:szCs w:val="20"/>
-          <w:shd w:val="clear" w:color="auto" w:fill="FFFFFF"/>
-        </w:rPr>
-      </w:pPr>
-      <w:r>
-        <w:rPr>
-          <w:rFonts w:ascii="Arial" w:hAnsi="Arial" w:cs="Arial"/>
-          <w:color w:val="000000"/>
-          <w:sz w:val="20"/>
-          <w:szCs w:val="20"/>
-          <w:shd w:val="clear" w:color="auto" w:fill="FFFFFF"/>
-        </w:rPr>
-        <w:t>U</w:t>
-      </w:r>
-      <w:r>
-        <w:rPr>
-          <w:rFonts w:ascii="Arial" w:hAnsi="Arial" w:cs="Arial"/>
-          <w:color w:val="000000"/>
-          <w:sz w:val="20"/>
-          <w:szCs w:val="20"/>
-          <w:shd w:val="clear" w:color="auto" w:fill="FFFFFF"/>
-        </w:rPr>
-        <w:t xml:space="preserve">żywamy tylko bardzo dobrej jakości polaru </w:t>
-      </w:r>
-      <w:r>
-        <w:rPr>
-          <w:rFonts w:ascii="Arial" w:hAnsi="Arial" w:cs="Arial"/>
-          <w:color w:val="000000"/>
-          <w:sz w:val="20"/>
-          <w:szCs w:val="20"/>
-          <w:shd w:val="clear" w:color="auto" w:fill="FFFFFF"/>
-        </w:rPr>
-        <w:t xml:space="preserve">obustronnego </w:t>
-      </w:r>
-      <w:r>
-        <w:rPr>
-          <w:rFonts w:ascii="Arial" w:hAnsi="Arial" w:cs="Arial"/>
-          <w:color w:val="000000"/>
-          <w:sz w:val="20"/>
-          <w:szCs w:val="20"/>
-          <w:shd w:val="clear" w:color="auto" w:fill="FFFFFF"/>
-        </w:rPr>
-        <w:t>(o gramaturze 500 i powyżej 500 jednostek)</w:t>
-      </w:r>
-      <w:r>
-        <w:rPr>
-          <w:rFonts w:ascii="Arial" w:hAnsi="Arial" w:cs="Arial"/>
-          <w:color w:val="000000"/>
-          <w:sz w:val="20"/>
-          <w:szCs w:val="20"/>
-          <w:shd w:val="clear" w:color="auto" w:fill="FFFFFF"/>
-        </w:rPr>
-        <w:t>.</w:t>
-      </w:r>
-      <w:r>
-        <w:rPr>
-          <w:rFonts w:ascii="Arial" w:hAnsi="Arial" w:cs="Arial"/>
-          <w:color w:val="000000"/>
-          <w:sz w:val="20"/>
-          <w:szCs w:val="20"/>
-          <w:shd w:val="clear" w:color="auto" w:fill="FFFFFF"/>
-        </w:rPr>
-        <w:t xml:space="preserve"> </w:t>
-      </w:r>
-      <w:r>
         <w:rPr>
           <w:rFonts w:ascii="Arial" w:hAnsi="Arial" w:cs="Arial"/>
           <w:color w:val="000000"/>
@@ -703,29 +510,7 @@
           <w:szCs w:val="20"/>
           <w:shd w:val="clear" w:color="auto" w:fill="FFFFFF"/>
         </w:rPr>
-        <w:t xml:space="preserve">paski </w:t>
-      </w:r>
-      <w:proofErr w:type="spellStart"/>
-      <w:r>
-        <w:rPr>
-          <w:rFonts w:ascii="Arial" w:hAnsi="Arial" w:cs="Arial"/>
-          <w:color w:val="000000"/>
-          <w:sz w:val="20"/>
-          <w:szCs w:val="20"/>
-          <w:shd w:val="clear" w:color="auto" w:fill="FFFFFF"/>
-        </w:rPr>
-        <w:t>polarowe</w:t>
-      </w:r>
-      <w:proofErr w:type="spellEnd"/>
-      <w:r>
-        <w:rPr>
-          <w:rFonts w:ascii="Arial" w:hAnsi="Arial" w:cs="Arial"/>
-          <w:color w:val="000000"/>
-          <w:sz w:val="20"/>
-          <w:szCs w:val="20"/>
-          <w:shd w:val="clear" w:color="auto" w:fill="FFFFFF"/>
-        </w:rPr>
-        <w:t xml:space="preserve"> </w:t>
+        <w:t xml:space="preserve">paski polarowe </w:t>
       </w:r>
       <w:r>
         <w:rPr>
@@ -1200,10 +985,10 @@
     </w:p>
     <w:p>
       <w:pPr>
-        <w:pStyle w:val="Akapitzlist"/>
+        <w:pStyle w:val="ListParagraph"/>
         <w:numPr>
           <w:ilvl w:val="0"/>
-          <w:numId w:val="4"/>
+          <w:numId w:val="1"/>
         </w:numPr>
         <w:spacing w:after="0" w:line="276" w:lineRule="auto"/>
         <w:jc w:val="both"/>
@@ -1226,10 +1011,10 @@
     </w:p>
     <w:p>
       <w:pPr>
-        <w:pStyle w:val="Akapitzlist"/>
+        <w:pStyle w:val="ListParagraph"/>
         <w:numPr>
           <w:ilvl w:val="0"/>
-          <w:numId w:val="4"/>
+          <w:numId w:val="1"/>
         </w:numPr>
         <w:spacing w:after="0" w:line="276" w:lineRule="auto"/>
         <w:jc w:val="both"/>
@@ -1264,10 +1049,10 @@
     </w:p>
     <w:p>
       <w:pPr>
-        <w:pStyle w:val="Akapitzlist"/>
+        <w:pStyle w:val="ListParagraph"/>
         <w:numPr>
           <w:ilvl w:val="0"/>
-          <w:numId w:val="4"/>
+          <w:numId w:val="1"/>
         </w:numPr>
         <w:spacing w:after="0" w:line="276" w:lineRule="auto"/>
         <w:jc w:val="both"/>
@@ -1284,10 +1069,10 @@
     </w:p>
     <w:p>
       <w:pPr>
-        <w:pStyle w:val="Akapitzlist"/>
+        <w:pStyle w:val="ListParagraph"/>
         <w:numPr>
           <w:ilvl w:val="0"/>
-          <w:numId w:val="4"/>
+          <w:numId w:val="1"/>
         </w:numPr>
         <w:spacing w:after="0" w:line="276" w:lineRule="auto"/>
         <w:jc w:val="both"/>
@@ -1774,7 +1559,7 @@
 </file>
 
 <file path=word/numbering.xml><?xml version="1.0" encoding="utf-8"?>
-<w:numbering xmlns:wpc="http://schemas.microsoft.com/office/word/2010/wordprocessingCanvas" xmlns:mc="http://schemas.openxmlformats.org/markup-compatibility/2006" xmlns:o="urn:schemas-microsoft-com:office:office" xmlns:r="http://schemas.openxmlformats.org/officeDocument/2006/relationships" xmlns:m="http://schemas.openxmlformats.org/officeDocument/2006/math" xmlns:v="urn:schemas-microsoft-com:vml" xmlns:wp14="http://schemas.microsoft.com/office/word/2010/wordprocessingDrawing" xmlns:wp="http://schemas.openxmlformats.org/drawingml/2006/wordprocessingDrawing" xmlns:w10="urn:schemas-microsoft-com:office:word" xmlns:w="http://schemas.openxmlformats.org/wordprocessingml/2006/main" xmlns:w14="http://schemas.microsoft.com/office/word/2010/wordml" xmlns:w15="http://schemas.microsoft.com/office/word/2012/wordml" xmlns:wpg="http://schemas.microsoft.com/office/word/2010/wordprocessingGroup" xmlns:wpi="http://schemas.microsoft.com/office/word/2010/wordprocessingInk" xmlns:wne="http://schemas.microsoft.com/office/word/2006/wordml" xmlns:wps="http://schemas.microsoft.com/office/word/2010/wordprocessingShape" mc:Ignorable="w14 w15 wp14">
+<w:numbering xmlns:wpc="http://schemas.microsoft.com/office/word/2010/wordprocessingCanvas" xmlns:cx="http://schemas.microsoft.com/office/drawing/2014/chartex" xmlns:cx1="http://schemas.microsoft.com/office/drawing/2015/9/8/chartex" xmlns:mc="http://schemas.openxmlformats.org/markup-compatibility/2006" xmlns:o="urn:schemas-microsoft-com:office:office" xmlns:r="http://schemas.openxmlformats.org/officeDocument/2006/relationships" xmlns:m="http://schemas.openxmlformats.org/officeDocument/2006/math" xmlns:v="urn:schemas-microsoft-com:vml" xmlns:wp14="http://schemas.microsoft.com/office/word/2010/wordprocessingDrawing" xmlns:wp="http://schemas.openxmlformats.org/drawingml/2006/wordprocessingDrawing" xmlns:w10="urn:schemas-microsoft-com:office:word" xmlns:w="http://schemas.openxmlformats.org/wordprocessingml/2006/main" xmlns:w14="http://schemas.microsoft.com/office/word/2010/wordml" xmlns:w15="http://schemas.microsoft.com/office/word/2012/wordml" xmlns:w16se="http://schemas.microsoft.com/office/word/2015/wordml/symex" xmlns:wpg="http://schemas.microsoft.com/office/word/2010/wordprocessingGroup" xmlns:wpi="http://schemas.microsoft.com/office/word/2010/wordprocessingInk" xmlns:wne="http://schemas.microsoft.com/office/word/2006/wordml" xmlns:wps="http://schemas.microsoft.com/office/word/2010/wordprocessingShape" mc:Ignorable="w14 w15 w16se wp14">
   <w:abstractNum w:abstractNumId="0" w15:restartNumberingAfterBreak="0">
     <w:nsid w:val="285E6725"/>
     <w:multiLevelType w:val="hybridMultilevel"/>
@@ -1864,14 +1649,14 @@
       </w:pPr>
     </w:lvl>
   </w:abstractNum>
-  <w:num w:numId="4">
+  <w:num w:numId="1">
     <w:abstractNumId w:val="0"/>
   </w:num>
 </w:numbering>
 </file>
 
 <file path=word/styles.xml><?xml version="1.0" encoding="utf-8"?>
-<w:styles xmlns:mc="http://schemas.openxmlformats.org/markup-compatibility/2006" xmlns:r="http://schemas.openxmlformats.org/officeDocument/2006/relationships" xmlns:w="http://schemas.openxmlformats.org/wordprocessingml/2006/main" xmlns:w14="http://schemas.microsoft.com/office/word/2010/wordml" xmlns:w15="http://schemas.microsoft.com/office/word/2012/wordml" mc:Ignorable="w14 w15">
+<w:styles xmlns:mc="http://schemas.openxmlformats.org/markup-compatibility/2006" xmlns:r="http://schemas.openxmlformats.org/officeDocument/2006/relationships" xmlns:w="http://schemas.openxmlformats.org/wordprocessingml/2006/main" xmlns:w14="http://schemas.microsoft.com/office/word/2010/wordml" xmlns:w15="http://schemas.microsoft.com/office/word/2012/wordml" xmlns:w16se="http://schemas.microsoft.com/office/word/2015/wordml/symex" mc:Ignorable="w14 w15 w16se">
   <w:docDefaults>
     <w:rPrDefault>
       <w:rPr>
@@ -2260,17 +2045,17 @@
     <w:lsdException w:name="List Table 6 Colorful Accent 6" w:uiPriority="51"/>
     <w:lsdException w:name="List Table 7 Colorful Accent 6" w:uiPriority="52"/>
   </w:latentStyles>
-  <w:style w:type="paragraph" w:default="1" w:styleId="Normalny">
+  <w:style w:type="paragraph" w:default="1" w:styleId="Normal">
     <w:name w:val="Normal"/>
     <w:qFormat/>
   </w:style>
-  <w:style w:type="character" w:default="1" w:styleId="Domylnaczcionkaakapitu">
+  <w:style w:type="character" w:default="1" w:styleId="DefaultParagraphFont">
     <w:name w:val="Default Paragraph Font"/>
     <w:uiPriority w:val="1"/>
     <w:semiHidden/>
     <w:unhideWhenUsed/>
   </w:style>
-  <w:style w:type="table" w:default="1" w:styleId="Standardowy">
+  <w:style w:type="table" w:default="1" w:styleId="TableNormal">
     <w:name w:val="Normal Table"/>
     <w:uiPriority w:val="99"/>
     <w:semiHidden/>
@@ -2285,7 +2070,7 @@
       </w:tblCellMar>
     </w:tblPr>
   </w:style>
-  <w:style w:type="numbering" w:default="1" w:styleId="Bezlisty">
+  <w:style w:type="numbering" w:default="1" w:styleId="NoList">
     <w:name w:val="No List"/>
     <w:uiPriority w:val="99"/>
     <w:semiHidden/>
@@ -2293,12 +2078,12 @@
   </w:style>
   <w:style w:type="character" w:customStyle="1" w:styleId="apple-converted-space">
     <w:name w:val="apple-converted-space"/>
-    <w:basedOn w:val="Domylnaczcionkaakapitu"/>
+    <w:basedOn w:val="DefaultParagraphFont"/>
     <w:rsid w:val="00EB5C62"/>
   </w:style>
-  <w:style w:type="paragraph" w:styleId="Akapitzlist">
+  <w:style w:type="paragraph" w:styleId="ListParagraph">
     <w:name w:val="List Paragraph"/>
-    <w:basedOn w:val="Normalny"/>
+    <w:basedOn w:val="Normal"/>
     <w:uiPriority w:val="34"/>
     <w:qFormat/>
     <w:rsid w:val="00BE1C80"/>
@@ -2309,7 +2094,7 @@
   </w:style>
   <w:style w:type="character" w:customStyle="1" w:styleId="textexposedshow">
     <w:name w:val="text_exposed_show"/>
-    <w:basedOn w:val="Domylnaczcionkaakapitu"/>
+    <w:basedOn w:val="DefaultParagraphFont"/>
     <w:rsid w:val="008C64BD"/>
   </w:style>
 </w:styles>

</xml_diff>